<commit_message>
Both simplefile.txt and crispian.docx got modified and commiting to alternative branch.
</commit_message>
<xml_diff>
--- a/crispian.docx
+++ b/crispian.docx
@@ -4,7 +4,25 @@
   <w:body>
     <w:p>
       <w:r>
-        <w:t>This is a Microsoft word document.</w:t>
+        <w:t xml:space="preserve">This is a Microsoft word document.  </w:t>
+      </w:r>
+      <w:r>
+        <w:rPr>
+          <w:color w:val="C00000"/>
+        </w:rPr>
+        <w:t>(This is a change – Ve</w:t>
+      </w:r>
+      <w:r>
+        <w:rPr>
+          <w:color w:val="C00000"/>
+        </w:rPr>
+        <w:t>rsion for branch alternate</w:t>
+      </w:r>
+      <w:r>
+        <w:rPr>
+          <w:color w:val="C00000"/>
+        </w:rPr>
+        <w:t>)</w:t>
       </w:r>
     </w:p>
     <w:p>
@@ -47,8 +65,9 @@
           <w:sz w:val="20"/>
           <w:szCs w:val="20"/>
         </w:rPr>
-        <w:t xml:space="preserve"> Day speech from</w:t>
-      </w:r>
+        <w:t xml:space="preserve"> Day speech from </w:t>
+      </w:r>
+      <w:proofErr w:type="spellStart"/>
       <w:r>
         <w:rPr>
           <w:rFonts w:ascii="Arial" w:eastAsia="Times New Roman" w:hAnsi="Arial" w:cs="Arial"/>
@@ -58,9 +77,9 @@
           <w:sz w:val="20"/>
           <w:szCs w:val="20"/>
         </w:rPr>
-        <w:t xml:space="preserve"> </w:t>
-      </w:r>
-      <w:proofErr w:type="spellStart"/>
+        <w:t>Shakespear’s</w:t>
+      </w:r>
+      <w:proofErr w:type="spellEnd"/>
       <w:r>
         <w:rPr>
           <w:rFonts w:ascii="Arial" w:eastAsia="Times New Roman" w:hAnsi="Arial" w:cs="Arial"/>
@@ -70,74 +89,7 @@
           <w:sz w:val="20"/>
           <w:szCs w:val="20"/>
         </w:rPr>
-        <w:t>Shakespear’s</w:t>
-      </w:r>
-      <w:proofErr w:type="spellEnd"/>
-      <w:r>
-        <w:rPr>
-          <w:rFonts w:ascii="Arial" w:eastAsia="Times New Roman" w:hAnsi="Arial" w:cs="Arial"/>
-          <w:b/>
-          <w:bCs/>
-          <w:color w:val="202122"/>
-          <w:sz w:val="20"/>
-          <w:szCs w:val="20"/>
-        </w:rPr>
-        <w:t xml:space="preserve"> Henry V</w:t>
-      </w:r>
-      <w:r>
-        <w:rPr>
-          <w:rFonts w:ascii="Arial" w:eastAsia="Times New Roman" w:hAnsi="Arial" w:cs="Arial"/>
-          <w:b/>
-          <w:bCs/>
-          <w:color w:val="202122"/>
-          <w:sz w:val="20"/>
-          <w:szCs w:val="20"/>
-        </w:rPr>
-        <w:t xml:space="preserve"> </w:t>
-      </w:r>
-      <w:r>
-        <w:rPr>
-          <w:rFonts w:ascii="Arial" w:eastAsia="Times New Roman" w:hAnsi="Arial" w:cs="Arial"/>
-          <w:b/>
-          <w:bCs/>
-          <w:color w:val="202122"/>
-          <w:sz w:val="20"/>
-          <w:szCs w:val="20"/>
-        </w:rPr>
-        <w:t xml:space="preserve">[Source </w:t>
-      </w:r>
-      <w:r>
-        <w:rPr>
-          <w:rFonts w:ascii="Arial" w:eastAsia="Times New Roman" w:hAnsi="Arial" w:cs="Arial"/>
-          <w:b/>
-          <w:bCs/>
-          <w:color w:val="202122"/>
-          <w:sz w:val="20"/>
-          <w:szCs w:val="20"/>
-        </w:rPr>
-        <w:t>–</w:t>
-      </w:r>
-      <w:r>
-        <w:rPr>
-          <w:rFonts w:ascii="Arial" w:eastAsia="Times New Roman" w:hAnsi="Arial" w:cs="Arial"/>
-          <w:b/>
-          <w:bCs/>
-          <w:color w:val="202122"/>
-          <w:sz w:val="20"/>
-          <w:szCs w:val="20"/>
-        </w:rPr>
-        <w:t xml:space="preserve"> Wikipedia</w:t>
-      </w:r>
-      <w:r>
-        <w:rPr>
-          <w:rFonts w:ascii="Arial" w:eastAsia="Times New Roman" w:hAnsi="Arial" w:cs="Arial"/>
-          <w:b/>
-          <w:bCs/>
-          <w:color w:val="202122"/>
-          <w:sz w:val="20"/>
-          <w:szCs w:val="20"/>
-        </w:rPr>
-        <w:t>]</w:t>
+        <w:t xml:space="preserve"> Henry V [Source – Wikipedia]</w:t>
       </w:r>
     </w:p>
     <w:p>
@@ -1115,6 +1067,14 @@
         <w:t>hat fought with us upon Saint Crispin's day.</w:t>
       </w:r>
     </w:p>
+    <w:p>
+      <w:pPr>
+        <w:pStyle w:val="larger"/>
+        <w:shd w:val="clear" w:color="auto" w:fill="FFFFFF"/>
+        <w:spacing w:before="0" w:beforeAutospacing="0" w:after="150" w:afterAutospacing="0"/>
+      </w:pPr>
+    </w:p>
+    <w:p/>
     <w:sectPr>
       <w:pgSz w:w="12240" w:h="15840"/>
       <w:pgMar w:top="1440" w:right="1440" w:bottom="1440" w:left="1440" w:header="720" w:footer="720" w:gutter="0"/>
@@ -1519,6 +1479,7 @@
   <w:style w:type="paragraph" w:default="1" w:styleId="Normal">
     <w:name w:val="Normal"/>
     <w:qFormat/>
+    <w:rsid w:val="001772C0"/>
   </w:style>
   <w:style w:type="character" w:default="1" w:styleId="DefaultParagraphFont">
     <w:name w:val="Default Paragraph Font"/>
@@ -1580,23 +1541,6 @@
     </w:pPr>
     <w:rPr>
       <w:rFonts w:ascii="Times New Roman" w:eastAsia="Times New Roman" w:hAnsi="Times New Roman" w:cs="Times New Roman"/>
-    </w:rPr>
-  </w:style>
-  <w:style w:type="character" w:customStyle="1" w:styleId="apple-converted-space">
-    <w:name w:val="apple-converted-space"/>
-    <w:basedOn w:val="DefaultParagraphFont"/>
-    <w:rsid w:val="00AD0DA9"/>
-  </w:style>
-  <w:style w:type="character" w:styleId="Hyperlink">
-    <w:name w:val="Hyperlink"/>
-    <w:basedOn w:val="DefaultParagraphFont"/>
-    <w:uiPriority w:val="99"/>
-    <w:semiHidden/>
-    <w:unhideWhenUsed/>
-    <w:rsid w:val="00AD0DA9"/>
-    <w:rPr>
-      <w:color w:val="0000FF"/>
-      <w:u w:val="single"/>
     </w:rPr>
   </w:style>
 </w:styles>

</xml_diff>

<commit_message>
Both simplefile.txt and crispian.docx got modified and commiting to main branch.
</commit_message>
<xml_diff>
--- a/crispian.docx
+++ b/crispian.docx
@@ -4,7 +4,13 @@
   <w:body>
     <w:p>
       <w:r>
-        <w:t>This is a Microsoft word document.</w:t>
+        <w:t xml:space="preserve">This is a Microsoft word document.  </w:t>
+      </w:r>
+      <w:r>
+        <w:rPr>
+          <w:color w:val="FF0000"/>
+        </w:rPr>
+        <w:t>(This is a change – Version for main branch)</w:t>
       </w:r>
     </w:p>
     <w:p>
@@ -25,7 +31,6 @@
           <w:szCs w:val="20"/>
         </w:rPr>
       </w:pPr>
-      <w:proofErr w:type="spellStart"/>
       <w:r>
         <w:rPr>
           <w:rFonts w:ascii="Arial" w:eastAsia="Times New Roman" w:hAnsi="Arial" w:cs="Arial"/>
@@ -35,109 +40,7 @@
           <w:sz w:val="20"/>
           <w:szCs w:val="20"/>
         </w:rPr>
-        <w:t>Crispian’s</w:t>
-      </w:r>
-      <w:proofErr w:type="spellEnd"/>
-      <w:r>
-        <w:rPr>
-          <w:rFonts w:ascii="Arial" w:eastAsia="Times New Roman" w:hAnsi="Arial" w:cs="Arial"/>
-          <w:b/>
-          <w:bCs/>
-          <w:color w:val="202122"/>
-          <w:sz w:val="20"/>
-          <w:szCs w:val="20"/>
-        </w:rPr>
-        <w:t xml:space="preserve"> Day speech from</w:t>
-      </w:r>
-      <w:r>
-        <w:rPr>
-          <w:rFonts w:ascii="Arial" w:eastAsia="Times New Roman" w:hAnsi="Arial" w:cs="Arial"/>
-          <w:b/>
-          <w:bCs/>
-          <w:color w:val="202122"/>
-          <w:sz w:val="20"/>
-          <w:szCs w:val="20"/>
-        </w:rPr>
-        <w:t xml:space="preserve"> </w:t>
-      </w:r>
-      <w:proofErr w:type="spellStart"/>
-      <w:r>
-        <w:rPr>
-          <w:rFonts w:ascii="Arial" w:eastAsia="Times New Roman" w:hAnsi="Arial" w:cs="Arial"/>
-          <w:b/>
-          <w:bCs/>
-          <w:color w:val="202122"/>
-          <w:sz w:val="20"/>
-          <w:szCs w:val="20"/>
-        </w:rPr>
-        <w:t>Shakespear’s</w:t>
-      </w:r>
-      <w:proofErr w:type="spellEnd"/>
-      <w:r>
-        <w:rPr>
-          <w:rFonts w:ascii="Arial" w:eastAsia="Times New Roman" w:hAnsi="Arial" w:cs="Arial"/>
-          <w:b/>
-          <w:bCs/>
-          <w:color w:val="202122"/>
-          <w:sz w:val="20"/>
-          <w:szCs w:val="20"/>
-        </w:rPr>
-        <w:t xml:space="preserve"> Henry V</w:t>
-      </w:r>
-      <w:r>
-        <w:rPr>
-          <w:rFonts w:ascii="Arial" w:eastAsia="Times New Roman" w:hAnsi="Arial" w:cs="Arial"/>
-          <w:b/>
-          <w:bCs/>
-          <w:color w:val="202122"/>
-          <w:sz w:val="20"/>
-          <w:szCs w:val="20"/>
-        </w:rPr>
-        <w:t xml:space="preserve"> </w:t>
-      </w:r>
-      <w:r>
-        <w:rPr>
-          <w:rFonts w:ascii="Arial" w:eastAsia="Times New Roman" w:hAnsi="Arial" w:cs="Arial"/>
-          <w:b/>
-          <w:bCs/>
-          <w:color w:val="202122"/>
-          <w:sz w:val="20"/>
-          <w:szCs w:val="20"/>
-        </w:rPr>
-        <w:t xml:space="preserve">[Source </w:t>
-      </w:r>
-      <w:r>
-        <w:rPr>
-          <w:rFonts w:ascii="Arial" w:eastAsia="Times New Roman" w:hAnsi="Arial" w:cs="Arial"/>
-          <w:b/>
-          <w:bCs/>
-          <w:color w:val="202122"/>
-          <w:sz w:val="20"/>
-          <w:szCs w:val="20"/>
-        </w:rPr>
-        <w:t>–</w:t>
-      </w:r>
-      <w:r>
-        <w:rPr>
-          <w:rFonts w:ascii="Arial" w:eastAsia="Times New Roman" w:hAnsi="Arial" w:cs="Arial"/>
-          <w:b/>
-          <w:bCs/>
-          <w:color w:val="202122"/>
-          <w:sz w:val="20"/>
-          <w:szCs w:val="20"/>
-        </w:rPr>
-        <w:t xml:space="preserve"> Wikipedia</w:t>
-      </w:r>
-      <w:r>
-        <w:rPr>
-          <w:rFonts w:ascii="Arial" w:eastAsia="Times New Roman" w:hAnsi="Arial" w:cs="Arial"/>
-          <w:b/>
-          <w:bCs/>
-          <w:color w:val="202122"/>
-          <w:sz w:val="20"/>
-          <w:szCs w:val="20"/>
-        </w:rPr>
-        <w:t>]</w:t>
+        <w:t>Crispian’s Day speech from Shakespear’s Henry V [Source – Wikipedia]</w:t>
       </w:r>
     </w:p>
     <w:p>
@@ -171,53 +74,19 @@
           <w:szCs w:val="18"/>
           <w:shd w:val="clear" w:color="auto" w:fill="FFFFFF"/>
         </w:rPr>
-        <w:t xml:space="preserve">This day is </w:t>
-      </w:r>
-      <w:proofErr w:type="spellStart"/>
-      <w:r>
-        <w:rPr>
-          <w:rFonts w:ascii="Arial" w:eastAsia="Times New Roman" w:hAnsi="Arial" w:cs="Arial"/>
-          <w:color w:val="202122"/>
-          <w:sz w:val="18"/>
-          <w:szCs w:val="18"/>
-          <w:shd w:val="clear" w:color="auto" w:fill="FFFFFF"/>
-        </w:rPr>
-        <w:t>call'd</w:t>
-      </w:r>
-      <w:proofErr w:type="spellEnd"/>
-      <w:r>
-        <w:rPr>
-          <w:rFonts w:ascii="Arial" w:eastAsia="Times New Roman" w:hAnsi="Arial" w:cs="Arial"/>
-          <w:color w:val="202122"/>
-          <w:sz w:val="18"/>
-          <w:szCs w:val="18"/>
-          <w:shd w:val="clear" w:color="auto" w:fill="FFFFFF"/>
-        </w:rPr>
-        <w:t> </w:t>
+        <w:t>This day is call'd </w:t>
       </w:r>
       <w:hyperlink r:id="rId4" w:tooltip="Saint Crispin's Day" w:history="1">
         <w:r>
           <w:rPr>
+            <w:rStyle w:val="Hyperlink"/>
             <w:rFonts w:ascii="Arial" w:eastAsia="Times New Roman" w:hAnsi="Arial" w:cs="Arial"/>
             <w:color w:val="0B0080"/>
             <w:sz w:val="18"/>
             <w:szCs w:val="18"/>
-            <w:u w:val="single"/>
           </w:rPr>
-          <w:t xml:space="preserve">the feast of </w:t>
+          <w:t>the feast of Crispian</w:t>
         </w:r>
-        <w:proofErr w:type="spellStart"/>
-        <w:r>
-          <w:rPr>
-            <w:rFonts w:ascii="Arial" w:eastAsia="Times New Roman" w:hAnsi="Arial" w:cs="Arial"/>
-            <w:color w:val="0B0080"/>
-            <w:sz w:val="18"/>
-            <w:szCs w:val="18"/>
-            <w:u w:val="single"/>
-          </w:rPr>
-          <w:t>Crispian</w:t>
-        </w:r>
-        <w:proofErr w:type="spellEnd"/>
       </w:hyperlink>
       <w:r>
         <w:rPr>
@@ -265,29 +134,7 @@
           <w:szCs w:val="18"/>
           <w:shd w:val="clear" w:color="auto" w:fill="FFFFFF"/>
         </w:rPr>
-        <w:t xml:space="preserve">ill stand a tip-toe when this day is </w:t>
-      </w:r>
-      <w:proofErr w:type="spellStart"/>
-      <w:r>
-        <w:rPr>
-          <w:rFonts w:ascii="Arial" w:eastAsia="Times New Roman" w:hAnsi="Arial" w:cs="Arial"/>
-          <w:color w:val="202122"/>
-          <w:sz w:val="18"/>
-          <w:szCs w:val="18"/>
-          <w:shd w:val="clear" w:color="auto" w:fill="FFFFFF"/>
-        </w:rPr>
-        <w:t>nam'd</w:t>
-      </w:r>
-      <w:proofErr w:type="spellEnd"/>
-      <w:r>
-        <w:rPr>
-          <w:rFonts w:ascii="Arial" w:eastAsia="Times New Roman" w:hAnsi="Arial" w:cs="Arial"/>
-          <w:color w:val="202122"/>
-          <w:sz w:val="18"/>
-          <w:szCs w:val="18"/>
-          <w:shd w:val="clear" w:color="auto" w:fill="FFFFFF"/>
-        </w:rPr>
-        <w:t>,</w:t>
+        <w:t>ill stand a tip-toe when this day is nam'd,</w:t>
       </w:r>
       <w:r>
         <w:rPr>
@@ -306,29 +153,7 @@
           <w:szCs w:val="18"/>
           <w:shd w:val="clear" w:color="auto" w:fill="FFFFFF"/>
         </w:rPr>
-        <w:t xml:space="preserve">And rouse him at the name of </w:t>
-      </w:r>
-      <w:proofErr w:type="spellStart"/>
-      <w:r>
-        <w:rPr>
-          <w:rFonts w:ascii="Arial" w:eastAsia="Times New Roman" w:hAnsi="Arial" w:cs="Arial"/>
-          <w:color w:val="202122"/>
-          <w:sz w:val="18"/>
-          <w:szCs w:val="18"/>
-          <w:shd w:val="clear" w:color="auto" w:fill="FFFFFF"/>
-        </w:rPr>
-        <w:t>Crispian</w:t>
-      </w:r>
-      <w:proofErr w:type="spellEnd"/>
-      <w:r>
-        <w:rPr>
-          <w:rFonts w:ascii="Arial" w:eastAsia="Times New Roman" w:hAnsi="Arial" w:cs="Arial"/>
-          <w:color w:val="202122"/>
-          <w:sz w:val="18"/>
-          <w:szCs w:val="18"/>
-          <w:shd w:val="clear" w:color="auto" w:fill="FFFFFF"/>
-        </w:rPr>
-        <w:t>.</w:t>
+        <w:t>And rouse him at the name of Crispian.</w:t>
       </w:r>
     </w:p>
     <w:p>
@@ -377,29 +202,7 @@
           <w:szCs w:val="18"/>
           <w:shd w:val="clear" w:color="auto" w:fill="FFFFFF"/>
         </w:rPr>
-        <w:t xml:space="preserve">ill yearly on the vigil feast his </w:t>
-      </w:r>
-      <w:proofErr w:type="spellStart"/>
-      <w:r>
-        <w:rPr>
-          <w:rFonts w:ascii="Arial" w:eastAsia="Times New Roman" w:hAnsi="Arial" w:cs="Arial"/>
-          <w:color w:val="202122"/>
-          <w:sz w:val="18"/>
-          <w:szCs w:val="18"/>
-          <w:shd w:val="clear" w:color="auto" w:fill="FFFFFF"/>
-        </w:rPr>
-        <w:t>neighbours</w:t>
-      </w:r>
-      <w:proofErr w:type="spellEnd"/>
-      <w:r>
-        <w:rPr>
-          <w:rFonts w:ascii="Arial" w:eastAsia="Times New Roman" w:hAnsi="Arial" w:cs="Arial"/>
-          <w:color w:val="202122"/>
-          <w:sz w:val="18"/>
-          <w:szCs w:val="18"/>
-          <w:shd w:val="clear" w:color="auto" w:fill="FFFFFF"/>
-        </w:rPr>
-        <w:t>,</w:t>
+        <w:t>ill yearly on the vigil feast his neighbours,</w:t>
       </w:r>
       <w:r>
         <w:rPr>
@@ -418,29 +221,7 @@
           <w:szCs w:val="18"/>
           <w:shd w:val="clear" w:color="auto" w:fill="FFFFFF"/>
         </w:rPr>
-        <w:t xml:space="preserve">And say "To-morrow is Saint </w:t>
-      </w:r>
-      <w:proofErr w:type="spellStart"/>
-      <w:r>
-        <w:rPr>
-          <w:rFonts w:ascii="Arial" w:eastAsia="Times New Roman" w:hAnsi="Arial" w:cs="Arial"/>
-          <w:color w:val="202122"/>
-          <w:sz w:val="18"/>
-          <w:szCs w:val="18"/>
-          <w:shd w:val="clear" w:color="auto" w:fill="FFFFFF"/>
-        </w:rPr>
-        <w:t>Crispian</w:t>
-      </w:r>
-      <w:proofErr w:type="spellEnd"/>
-      <w:r>
-        <w:rPr>
-          <w:rFonts w:ascii="Arial" w:eastAsia="Times New Roman" w:hAnsi="Arial" w:cs="Arial"/>
-          <w:color w:val="202122"/>
-          <w:sz w:val="18"/>
-          <w:szCs w:val="18"/>
-          <w:shd w:val="clear" w:color="auto" w:fill="FFFFFF"/>
-        </w:rPr>
-        <w:t>."</w:t>
+        <w:t>And say "To-morrow is Saint Crispian."</w:t>
       </w:r>
       <w:r>
         <w:rPr>
@@ -470,7 +251,18 @@
           <w:szCs w:val="18"/>
           <w:shd w:val="clear" w:color="auto" w:fill="FFFFFF"/>
         </w:rPr>
-        <w:t>Then will he strip his sleeve and show his scars,</w:t>
+        <w:t xml:space="preserve">Then will he strip his sleeve and show his </w:t>
+      </w:r>
+      <w:proofErr w:type="gramStart"/>
+      <w:r>
+        <w:rPr>
+          <w:rFonts w:ascii="Arial" w:eastAsia="Times New Roman" w:hAnsi="Arial" w:cs="Arial"/>
+          <w:color w:val="202122"/>
+          <w:sz w:val="18"/>
+          <w:szCs w:val="18"/>
+          <w:shd w:val="clear" w:color="auto" w:fill="FFFFFF"/>
+        </w:rPr>
+        <w:t>scars,</w:t>
       </w:r>
       <w:r>
         <w:rPr>
@@ -489,7 +281,18 @@
           <w:szCs w:val="18"/>
           <w:shd w:val="clear" w:color="auto" w:fill="FFFFFF"/>
         </w:rPr>
-        <w:t>nd say "These wounds I had on Crispin's day."</w:t>
+        <w:t>nd</w:t>
+      </w:r>
+      <w:proofErr w:type="gramEnd"/>
+      <w:r>
+        <w:rPr>
+          <w:rFonts w:ascii="Arial" w:eastAsia="Times New Roman" w:hAnsi="Arial" w:cs="Arial"/>
+          <w:color w:val="202122"/>
+          <w:sz w:val="18"/>
+          <w:szCs w:val="18"/>
+          <w:shd w:val="clear" w:color="auto" w:fill="FFFFFF"/>
+        </w:rPr>
+        <w:t xml:space="preserve"> say "These wounds I had on Crispin's day."</w:t>
       </w:r>
       <w:r>
         <w:rPr>
@@ -634,7 +437,34 @@
           <w:szCs w:val="18"/>
           <w:shd w:val="clear" w:color="auto" w:fill="FFFFFF"/>
         </w:rPr>
-        <w:t xml:space="preserve"> </w:t>
+        <w:t xml:space="preserve"> and </w:t>
+      </w:r>
+      <w:r>
+        <w:rPr>
+          <w:rFonts w:ascii="Times New Roman" w:eastAsia="Times New Roman" w:hAnsi="Times New Roman" w:cs="Times New Roman"/>
+          <w:sz w:val="18"/>
+          <w:szCs w:val="18"/>
+        </w:rPr>
+        <w:t>Exeter</w:t>
+      </w:r>
+      <w:r>
+        <w:rPr>
+          <w:rFonts w:ascii="Arial" w:eastAsia="Times New Roman" w:hAnsi="Arial" w:cs="Arial"/>
+          <w:color w:val="202122"/>
+          <w:sz w:val="18"/>
+          <w:szCs w:val="18"/>
+          <w:shd w:val="clear" w:color="auto" w:fill="FFFFFF"/>
+        </w:rPr>
+        <w:t>,</w:t>
+      </w:r>
+      <w:r>
+        <w:rPr>
+          <w:rFonts w:ascii="Arial" w:eastAsia="Times New Roman" w:hAnsi="Arial" w:cs="Arial"/>
+          <w:color w:val="202122"/>
+          <w:sz w:val="18"/>
+          <w:szCs w:val="18"/>
+        </w:rPr>
+        <w:t xml:space="preserve"> Warwick </w:t>
       </w:r>
       <w:r>
         <w:rPr>
@@ -652,55 +482,8 @@
           <w:sz w:val="18"/>
           <w:szCs w:val="18"/>
         </w:rPr>
-        <w:t>Exeter</w:t>
-      </w:r>
-      <w:r>
-        <w:rPr>
-          <w:rFonts w:ascii="Arial" w:eastAsia="Times New Roman" w:hAnsi="Arial" w:cs="Arial"/>
-          <w:color w:val="202122"/>
-          <w:sz w:val="18"/>
-          <w:szCs w:val="18"/>
-          <w:shd w:val="clear" w:color="auto" w:fill="FFFFFF"/>
-        </w:rPr>
-        <w:t>,</w:t>
-      </w:r>
-      <w:r>
-        <w:rPr>
-          <w:rFonts w:ascii="Arial" w:eastAsia="Times New Roman" w:hAnsi="Arial" w:cs="Arial"/>
-          <w:color w:val="202122"/>
-          <w:sz w:val="18"/>
-          <w:szCs w:val="18"/>
-        </w:rPr>
-        <w:t xml:space="preserve"> Warwick </w:t>
-      </w:r>
-      <w:r>
-        <w:rPr>
-          <w:rFonts w:ascii="Arial" w:eastAsia="Times New Roman" w:hAnsi="Arial" w:cs="Arial"/>
-          <w:color w:val="202122"/>
-          <w:sz w:val="18"/>
-          <w:szCs w:val="18"/>
-          <w:shd w:val="clear" w:color="auto" w:fill="FFFFFF"/>
-        </w:rPr>
-        <w:t>and </w:t>
-      </w:r>
-      <w:r>
-        <w:rPr>
-          <w:rFonts w:ascii="Times New Roman" w:eastAsia="Times New Roman" w:hAnsi="Times New Roman" w:cs="Times New Roman"/>
-          <w:sz w:val="18"/>
-          <w:szCs w:val="18"/>
-        </w:rPr>
-        <w:t xml:space="preserve">Talbot, </w:t>
-      </w:r>
-      <w:proofErr w:type="spellStart"/>
-      <w:r>
-        <w:rPr>
-          <w:rFonts w:ascii="Times New Roman" w:eastAsia="Times New Roman" w:hAnsi="Times New Roman" w:cs="Times New Roman"/>
-          <w:sz w:val="18"/>
-          <w:szCs w:val="18"/>
-        </w:rPr>
-        <w:t>Salsbury</w:t>
-      </w:r>
-      <w:proofErr w:type="spellEnd"/>
+        <w:t>Talbot, Salsbury</w:t>
+      </w:r>
       <w:r>
         <w:rPr>
           <w:rFonts w:ascii="Arial" w:eastAsia="Times New Roman" w:hAnsi="Arial" w:cs="Arial"/>
@@ -757,29 +540,7 @@
           <w:szCs w:val="18"/>
           <w:shd w:val="clear" w:color="auto" w:fill="FFFFFF"/>
         </w:rPr>
-        <w:t xml:space="preserve">Be in their flowing cups freshly </w:t>
-      </w:r>
-      <w:proofErr w:type="spellStart"/>
-      <w:r>
-        <w:rPr>
-          <w:rFonts w:ascii="Arial" w:eastAsia="Times New Roman" w:hAnsi="Arial" w:cs="Arial"/>
-          <w:color w:val="202122"/>
-          <w:sz w:val="18"/>
-          <w:szCs w:val="18"/>
-          <w:shd w:val="clear" w:color="auto" w:fill="FFFFFF"/>
-        </w:rPr>
-        <w:t>rememb'red</w:t>
-      </w:r>
-      <w:proofErr w:type="spellEnd"/>
-      <w:r>
-        <w:rPr>
-          <w:rFonts w:ascii="Arial" w:eastAsia="Times New Roman" w:hAnsi="Arial" w:cs="Arial"/>
-          <w:color w:val="202122"/>
-          <w:sz w:val="18"/>
-          <w:szCs w:val="18"/>
-          <w:shd w:val="clear" w:color="auto" w:fill="FFFFFF"/>
-        </w:rPr>
-        <w:t>.</w:t>
+        <w:t>Be in their flowing cups freshly rememb'red.</w:t>
       </w:r>
       <w:r>
         <w:rPr>
@@ -817,29 +578,7 @@
           <w:szCs w:val="18"/>
           <w:shd w:val="clear" w:color="auto" w:fill="FFFFFF"/>
         </w:rPr>
-        <w:t xml:space="preserve">nd Crispin </w:t>
-      </w:r>
-      <w:proofErr w:type="spellStart"/>
-      <w:r>
-        <w:rPr>
-          <w:rFonts w:ascii="Arial" w:eastAsia="Times New Roman" w:hAnsi="Arial" w:cs="Arial"/>
-          <w:color w:val="202122"/>
-          <w:sz w:val="18"/>
-          <w:szCs w:val="18"/>
-          <w:shd w:val="clear" w:color="auto" w:fill="FFFFFF"/>
-        </w:rPr>
-        <w:t>Crispian</w:t>
-      </w:r>
-      <w:proofErr w:type="spellEnd"/>
-      <w:r>
-        <w:rPr>
-          <w:rFonts w:ascii="Arial" w:eastAsia="Times New Roman" w:hAnsi="Arial" w:cs="Arial"/>
-          <w:color w:val="202122"/>
-          <w:sz w:val="18"/>
-          <w:szCs w:val="18"/>
-          <w:shd w:val="clear" w:color="auto" w:fill="FFFFFF"/>
-        </w:rPr>
-        <w:t xml:space="preserve"> shall ne'er go by,</w:t>
+        <w:t>nd Crispin Crispian shall ne'er go by,</w:t>
       </w:r>
       <w:r>
         <w:rPr>
@@ -877,27 +616,7 @@
           <w:szCs w:val="18"/>
           <w:shd w:val="clear" w:color="auto" w:fill="FFFFFF"/>
         </w:rPr>
-        <w:t xml:space="preserve">ut we in it shall be </w:t>
-      </w:r>
-      <w:r>
-        <w:rPr>
-          <w:rFonts w:ascii="Arial" w:eastAsia="Times New Roman" w:hAnsi="Arial" w:cs="Arial"/>
-          <w:color w:val="202122"/>
-          <w:sz w:val="18"/>
-          <w:szCs w:val="18"/>
-          <w:shd w:val="clear" w:color="auto" w:fill="FFFFFF"/>
-        </w:rPr>
-        <w:t xml:space="preserve">remembered </w:t>
-      </w:r>
-      <w:r>
-        <w:rPr>
-          <w:rFonts w:ascii="Arial" w:eastAsia="Times New Roman" w:hAnsi="Arial" w:cs="Arial"/>
-          <w:color w:val="202122"/>
-          <w:sz w:val="18"/>
-          <w:szCs w:val="18"/>
-          <w:shd w:val="clear" w:color="auto" w:fill="FFFFFF"/>
-        </w:rPr>
-        <w:t>—</w:t>
+        <w:t>ut we in it shall be remembered —</w:t>
       </w:r>
     </w:p>
     <w:p>
@@ -925,7 +644,29 @@
           <w:szCs w:val="18"/>
           <w:shd w:val="clear" w:color="auto" w:fill="FFFFFF"/>
         </w:rPr>
-        <w:t>We few, we happy few, we band of brothers;</w:t>
+        <w:t xml:space="preserve">We few, </w:t>
+      </w:r>
+      <w:proofErr w:type="gramStart"/>
+      <w:r>
+        <w:rPr>
+          <w:rFonts w:ascii="Arial" w:eastAsia="Times New Roman" w:hAnsi="Arial" w:cs="Arial"/>
+          <w:color w:val="202122"/>
+          <w:sz w:val="18"/>
+          <w:szCs w:val="18"/>
+          <w:shd w:val="clear" w:color="auto" w:fill="FFFFFF"/>
+        </w:rPr>
+        <w:t>we</w:t>
+      </w:r>
+      <w:proofErr w:type="gramEnd"/>
+      <w:r>
+        <w:rPr>
+          <w:rFonts w:ascii="Arial" w:eastAsia="Times New Roman" w:hAnsi="Arial" w:cs="Arial"/>
+          <w:color w:val="202122"/>
+          <w:sz w:val="18"/>
+          <w:szCs w:val="18"/>
+          <w:shd w:val="clear" w:color="auto" w:fill="FFFFFF"/>
+        </w:rPr>
+        <w:t xml:space="preserve"> happy few, we band of brothers;</w:t>
       </w:r>
       <w:r>
         <w:rPr>
@@ -1001,17 +742,7 @@
           <w:szCs w:val="18"/>
           <w:shd w:val="clear" w:color="auto" w:fill="FFFFFF"/>
         </w:rPr>
-        <w:t>a</w:t>
-      </w:r>
-      <w:r>
-        <w:rPr>
-          <w:rFonts w:ascii="Arial" w:eastAsia="Times New Roman" w:hAnsi="Arial" w:cs="Arial"/>
-          <w:color w:val="202122"/>
-          <w:sz w:val="18"/>
-          <w:szCs w:val="18"/>
-          <w:shd w:val="clear" w:color="auto" w:fill="FFFFFF"/>
-        </w:rPr>
-        <w:t>nd gentlemen in England now a-bed</w:t>
+        <w:t>and gentlemen in England now a-bed</w:t>
       </w:r>
       <w:r>
         <w:rPr>
@@ -1030,29 +761,7 @@
           <w:szCs w:val="18"/>
           <w:shd w:val="clear" w:color="auto" w:fill="FFFFFF"/>
         </w:rPr>
-        <w:t xml:space="preserve">hall think themselves </w:t>
-      </w:r>
-      <w:proofErr w:type="spellStart"/>
-      <w:r>
-        <w:rPr>
-          <w:rFonts w:ascii="Arial" w:eastAsia="Times New Roman" w:hAnsi="Arial" w:cs="Arial"/>
-          <w:color w:val="202122"/>
-          <w:sz w:val="18"/>
-          <w:szCs w:val="18"/>
-          <w:shd w:val="clear" w:color="auto" w:fill="FFFFFF"/>
-        </w:rPr>
-        <w:t>accurs'd</w:t>
-      </w:r>
-      <w:proofErr w:type="spellEnd"/>
-      <w:r>
-        <w:rPr>
-          <w:rFonts w:ascii="Arial" w:eastAsia="Times New Roman" w:hAnsi="Arial" w:cs="Arial"/>
-          <w:color w:val="202122"/>
-          <w:sz w:val="18"/>
-          <w:szCs w:val="18"/>
-          <w:shd w:val="clear" w:color="auto" w:fill="FFFFFF"/>
-        </w:rPr>
-        <w:t xml:space="preserve"> they were not here,</w:t>
+        <w:t>hall think themselves accurs'd they were not here,</w:t>
       </w:r>
       <w:r>
         <w:rPr>
@@ -1071,29 +780,7 @@
           <w:szCs w:val="18"/>
           <w:shd w:val="clear" w:color="auto" w:fill="FFFFFF"/>
         </w:rPr>
-        <w:t xml:space="preserve">nd hold their </w:t>
-      </w:r>
-      <w:proofErr w:type="spellStart"/>
-      <w:r>
-        <w:rPr>
-          <w:rFonts w:ascii="Arial" w:eastAsia="Times New Roman" w:hAnsi="Arial" w:cs="Arial"/>
-          <w:color w:val="202122"/>
-          <w:sz w:val="18"/>
-          <w:szCs w:val="18"/>
-          <w:shd w:val="clear" w:color="auto" w:fill="FFFFFF"/>
-        </w:rPr>
-        <w:t>manhoods</w:t>
-      </w:r>
-      <w:proofErr w:type="spellEnd"/>
-      <w:r>
-        <w:rPr>
-          <w:rFonts w:ascii="Arial" w:eastAsia="Times New Roman" w:hAnsi="Arial" w:cs="Arial"/>
-          <w:color w:val="202122"/>
-          <w:sz w:val="18"/>
-          <w:szCs w:val="18"/>
-          <w:shd w:val="clear" w:color="auto" w:fill="FFFFFF"/>
-        </w:rPr>
-        <w:t xml:space="preserve"> cheap whiles any speaks</w:t>
+        <w:t>nd hold their manhoods cheap whiles any speaks</w:t>
       </w:r>
       <w:r>
         <w:rPr>
@@ -1115,6 +802,14 @@
         <w:t>hat fought with us upon Saint Crispin's day.</w:t>
       </w:r>
     </w:p>
+    <w:p>
+      <w:pPr>
+        <w:pStyle w:val="larger"/>
+        <w:shd w:val="clear" w:color="auto" w:fill="FFFFFF"/>
+        <w:spacing w:before="0" w:beforeAutospacing="0" w:after="150" w:afterAutospacing="0"/>
+      </w:pPr>
+    </w:p>
+    <w:p/>
     <w:sectPr>
       <w:pgSz w:w="12240" w:h="15840"/>
       <w:pgMar w:top="1440" w:right="1440" w:bottom="1440" w:left="1440" w:header="720" w:footer="720" w:gutter="0"/>

</xml_diff>